<commit_message>
zavrseno poglavlje drzava i privatnost
</commit_message>
<xml_diff>
--- a/Država i privatnost.docx
+++ b/Država i privatnost.docx
@@ -32,6 +32,34 @@
     </w:p>
     <w:p>
       <w:pPr>
+        <w:pStyle w:val="ListParagraph"/>
+        <w:numPr>
+          <w:ilvl w:val="1"/>
+          <w:numId w:val="1"/>
+        </w:numPr>
+        <w:rPr>
+          <w:rFonts w:ascii="Times New Roman" w:hAnsi="Times New Roman" w:cs="Times New Roman"/>
+          <w:lang w:val="sr-Latn-RS"/>
+        </w:rPr>
+      </w:pPr>
+      <w:r>
+        <w:rPr>
+          <w:rFonts w:ascii="Times New Roman" w:hAnsi="Times New Roman" w:cs="Times New Roman"/>
+          <w:lang w:val="sr-Latn-RS"/>
+        </w:rPr>
+        <w:t>Uvod</w:t>
+      </w:r>
+      <w:r>
+        <w:rPr>
+          <w:rFonts w:ascii="Times New Roman" w:hAnsi="Times New Roman" w:cs="Times New Roman"/>
+          <w:lang w:val="sr-Latn-RS"/>
+        </w:rPr>
+        <w:tab/>
+      </w:r>
+    </w:p>
+    <w:p>
+      <w:pPr>
+        <w:ind w:left="720" w:firstLine="360"/>
         <w:rPr>
           <w:rFonts w:ascii="Times New Roman" w:hAnsi="Times New Roman" w:cs="Times New Roman"/>
           <w:lang w:val="sr-Latn-RS"/>
@@ -112,19 +140,7 @@
         <w:rPr>
           <w:rFonts w:ascii="Times New Roman" w:hAnsi="Times New Roman" w:cs="Times New Roman"/>
         </w:rPr>
-        <w:t>stanovnik Velike B</w:t>
-      </w:r>
-      <w:r>
-        <w:rPr>
-          <w:rFonts w:ascii="Times New Roman" w:hAnsi="Times New Roman" w:cs="Times New Roman"/>
-        </w:rPr>
-        <w:t>ritanije</w:t>
-      </w:r>
-      <w:r>
-        <w:rPr>
-          <w:rFonts w:ascii="Times New Roman" w:hAnsi="Times New Roman" w:cs="Times New Roman"/>
-        </w:rPr>
-        <w:t xml:space="preserve"> bude uhvaćen na kameri u proseku 300 puta dnevno[12 iz knjige]</w:t>
+        <w:t>stanovnik Velike Britanije bude uhvaćen na kameri u proseku 300 puta dnevno[12 iz knjige]</w:t>
       </w:r>
       <w:r>
         <w:rPr>
@@ -194,15 +210,343 @@
           <w:lang w:val="sr-Latn-RS"/>
         </w:rPr>
         <w:t>žbe su nastavile sa kršenjem privatnosti pojedinaca, što su kasnije proširili i na druge vidove konukinacije, pa i na internet.</w:t>
+      </w:r>
+      <w:r>
+        <w:rPr>
+          <w:rFonts w:ascii="Times New Roman" w:hAnsi="Times New Roman" w:cs="Times New Roman"/>
+          <w:lang w:val="sr-Latn-RS"/>
+        </w:rPr>
+        <w:tab/>
+      </w:r>
+    </w:p>
+    <w:p>
+      <w:pPr>
+        <w:pStyle w:val="ListParagraph"/>
+        <w:numPr>
+          <w:ilvl w:val="1"/>
+          <w:numId w:val="1"/>
+        </w:numPr>
+        <w:rPr>
+          <w:rFonts w:ascii="Times New Roman" w:hAnsi="Times New Roman" w:cs="Times New Roman"/>
+          <w:lang w:val="sr-Latn-RS"/>
+        </w:rPr>
+      </w:pPr>
+      <w:r>
+        <w:rPr>
+          <w:rFonts w:ascii="Times New Roman" w:hAnsi="Times New Roman" w:cs="Times New Roman"/>
+          <w:lang w:val="sr-Latn-RS"/>
+        </w:rPr>
+        <w:t>Zakoni</w:t>
+      </w:r>
+      <w:r>
+        <w:rPr>
+          <w:rFonts w:ascii="Times New Roman" w:hAnsi="Times New Roman" w:cs="Times New Roman"/>
+          <w:lang w:val="sr-Latn-RS"/>
+        </w:rPr>
+        <w:t xml:space="preserve"> kojima administracija odobrava narušivanje privatnosti pojedinaca</w:t>
+      </w:r>
+      <w:r>
+        <w:rPr>
+          <w:rFonts w:ascii="Times New Roman" w:hAnsi="Times New Roman" w:cs="Times New Roman"/>
+          <w:lang w:val="sr-Latn-RS"/>
+        </w:rPr>
+        <w:t xml:space="preserve"> na internetu</w:t>
+      </w:r>
+    </w:p>
+    <w:p>
+      <w:pPr>
+        <w:ind w:left="720" w:firstLine="360"/>
+        <w:rPr>
+          <w:rFonts w:ascii="Times New Roman" w:hAnsi="Times New Roman" w:cs="Times New Roman"/>
+          <w:lang w:val="sr-Latn-RS"/>
+        </w:rPr>
+      </w:pPr>
+      <w:r>
+        <w:rPr>
+          <w:rFonts w:ascii="Times New Roman" w:hAnsi="Times New Roman" w:cs="Times New Roman"/>
+          <w:lang w:val="sr-Latn-RS"/>
+        </w:rPr>
+        <w:t xml:space="preserve"> </w:t>
+      </w:r>
+      <w:r>
+        <w:rPr>
+          <w:rFonts w:ascii="Times New Roman" w:hAnsi="Times New Roman" w:cs="Times New Roman"/>
+          <w:lang w:val="sr-Latn-RS"/>
+        </w:rPr>
+        <w:t xml:space="preserve">Usled pretnje po bezbednost SAD, donošeni su </w:t>
+      </w:r>
+      <w:r>
+        <w:rPr>
+          <w:rFonts w:ascii="Times New Roman" w:hAnsi="Times New Roman" w:cs="Times New Roman"/>
+          <w:lang w:val="sr-Latn-RS"/>
+        </w:rPr>
+        <w:t>zakoni</w:t>
+      </w:r>
+      <w:r>
+        <w:rPr>
+          <w:rFonts w:ascii="Times New Roman" w:hAnsi="Times New Roman" w:cs="Times New Roman"/>
+          <w:lang w:val="sr-Latn-RS"/>
+        </w:rPr>
+        <w:t xml:space="preserve"> </w:t>
+      </w:r>
+      <w:r>
+        <w:rPr>
+          <w:rFonts w:ascii="Times New Roman" w:hAnsi="Times New Roman" w:cs="Times New Roman"/>
+          <w:lang w:val="sr-Latn-RS"/>
+        </w:rPr>
+        <w:t xml:space="preserve">kojima su službama data veća ovlašćena i dozvoljen im je upad u privatnost pojedinaca, mi ćemo se ovde pozabaviti </w:t>
+      </w:r>
+      <w:r>
+        <w:rPr>
+          <w:rFonts w:ascii="Times New Roman" w:hAnsi="Times New Roman" w:cs="Times New Roman"/>
+          <w:lang w:val="sr-Latn-RS"/>
+        </w:rPr>
+        <w:t>zakonima</w:t>
+      </w:r>
+      <w:r>
+        <w:rPr>
+          <w:rFonts w:ascii="Times New Roman" w:hAnsi="Times New Roman" w:cs="Times New Roman"/>
+          <w:lang w:val="sr-Latn-RS"/>
+        </w:rPr>
+        <w:t xml:space="preserve"> koji se odnose na privatnost na internetu.</w:t>
+      </w:r>
+    </w:p>
+    <w:p>
+      <w:pPr>
+        <w:ind w:left="720" w:firstLine="720"/>
+        <w:rPr>
+          <w:rFonts w:ascii="Times New Roman" w:hAnsi="Times New Roman" w:cs="Times New Roman"/>
+          <w:lang w:val="sr-Latn-RS"/>
+        </w:rPr>
+      </w:pPr>
+      <w:r>
+        <w:rPr>
+          <w:rFonts w:ascii="Times New Roman" w:hAnsi="Times New Roman" w:cs="Times New Roman"/>
+          <w:lang w:val="sr-Latn-RS"/>
+        </w:rPr>
+        <w:t>1</w:t>
+      </w:r>
+      <w:r>
+        <w:rPr>
+          <w:rFonts w:ascii="Times New Roman" w:hAnsi="Times New Roman" w:cs="Times New Roman"/>
+          <w:lang w:val="sr-Latn-RS"/>
+        </w:rPr>
+        <w:t>.</w:t>
+      </w:r>
+      <w:r>
+        <w:rPr>
+          <w:rFonts w:ascii="Times New Roman" w:hAnsi="Times New Roman" w:cs="Times New Roman"/>
+          <w:lang w:val="sr-Latn-RS"/>
+        </w:rPr>
+        <w:t>2.1</w:t>
+      </w:r>
+      <w:r>
+        <w:rPr>
+          <w:rFonts w:ascii="Times New Roman" w:hAnsi="Times New Roman" w:cs="Times New Roman"/>
+          <w:lang w:val="sr-Latn-RS"/>
+        </w:rPr>
+        <w:t xml:space="preserve"> </w:t>
+      </w:r>
+      <w:r>
+        <w:rPr>
+          <w:rFonts w:ascii="Times New Roman" w:hAnsi="Times New Roman" w:cs="Times New Roman"/>
+          <w:lang w:val="sr-Latn-RS"/>
+        </w:rPr>
+        <w:t>Zakon</w:t>
+      </w:r>
+      <w:r>
+        <w:rPr>
+          <w:rFonts w:ascii="Times New Roman" w:hAnsi="Times New Roman" w:cs="Times New Roman"/>
+          <w:lang w:val="sr-Latn-RS"/>
+        </w:rPr>
+        <w:t xml:space="preserve"> o nadzoru stranih službi (Foreign Intelligence Surveillance Act) FISA</w:t>
+      </w:r>
+    </w:p>
+    <w:p>
+      <w:pPr>
+        <w:ind w:left="1440" w:firstLine="720"/>
+        <w:rPr>
+          <w:rFonts w:ascii="Times New Roman" w:hAnsi="Times New Roman" w:cs="Times New Roman"/>
+          <w:lang w:val="sr-Latn-RS"/>
+        </w:rPr>
+      </w:pPr>
+      <w:r>
+        <w:rPr>
+          <w:rFonts w:ascii="Times New Roman" w:hAnsi="Times New Roman" w:cs="Times New Roman"/>
+          <w:lang w:val="sr-Latn-RS"/>
+        </w:rPr>
+        <w:t xml:space="preserve">Američka administracija je 1978. godine donela </w:t>
+      </w:r>
+      <w:r>
+        <w:rPr>
+          <w:rFonts w:ascii="Times New Roman" w:hAnsi="Times New Roman" w:cs="Times New Roman"/>
+          <w:lang w:val="sr-Latn-RS"/>
+        </w:rPr>
+        <w:t>zakon</w:t>
+      </w:r>
+      <w:r>
+        <w:rPr>
+          <w:rFonts w:ascii="Times New Roman" w:hAnsi="Times New Roman" w:cs="Times New Roman"/>
+          <w:lang w:val="sr-Latn-RS"/>
+        </w:rPr>
+        <w:t xml:space="preserve"> kojim se dozvoljava tajni nadzor inostranih vlada i njihovih službi. Ovim </w:t>
+      </w:r>
+      <w:r>
+        <w:rPr>
+          <w:rFonts w:ascii="Times New Roman" w:hAnsi="Times New Roman" w:cs="Times New Roman"/>
+          <w:lang w:val="sr-Latn-RS"/>
+        </w:rPr>
+        <w:t>zakonom</w:t>
+      </w:r>
+      <w:r>
+        <w:rPr>
+          <w:rFonts w:ascii="Times New Roman" w:hAnsi="Times New Roman" w:cs="Times New Roman"/>
+          <w:lang w:val="sr-Latn-RS"/>
+        </w:rPr>
+        <w:t xml:space="preserve"> američki predsednik je mogao da odobri elektronski nadzor</w:t>
+      </w:r>
+      <w:r>
+        <w:rPr>
+          <w:rFonts w:ascii="Times New Roman" w:hAnsi="Times New Roman" w:cs="Times New Roman"/>
+          <w:lang w:val="sr-Latn-RS"/>
+        </w:rPr>
+        <w:t xml:space="preserve"> stranih državljana</w:t>
+      </w:r>
+      <w:r>
+        <w:rPr>
+          <w:rFonts w:ascii="Times New Roman" w:hAnsi="Times New Roman" w:cs="Times New Roman"/>
+          <w:lang w:val="sr-Latn-RS"/>
+        </w:rPr>
+        <w:t xml:space="preserve"> na godinu</w:t>
+      </w:r>
+      <w:r>
+        <w:rPr>
+          <w:rFonts w:ascii="Times New Roman" w:hAnsi="Times New Roman" w:cs="Times New Roman"/>
+          <w:lang w:val="sr-Latn-RS"/>
+        </w:rPr>
+        <w:t>, pod uslovom da se time ne krši privatnost državljana amerike, u tom slučaju administracija bi morala da dobije sudski nalog za prisluškivanje. Nakon što je 2013. godine Edvard Snouden, bivši zaposleni u NSA i FBI, obelodanio na hiljade tajnih dokumenata američkih tajnih službi, među tajnim informacijama(ovo mora lepse da se formulise) se našao i projekat PRISM, tajni projekat, koji je dozvoljavao NSA pristup svim serverima i informacijama, pa čak i nadzor video poziva bez sudskog naloga. U ovaj tajni program su bile uključene sve velike kompanije, pa je tako NSA imao pristup servirama Mikrosofta, Jahua, Gugla, Fejsbuka,</w:t>
+      </w:r>
+      <w:r>
+        <w:rPr>
+          <w:rFonts w:ascii="Times New Roman" w:hAnsi="Times New Roman" w:cs="Times New Roman"/>
+          <w:lang w:val="sr-Latn-RS"/>
+        </w:rPr>
+        <w:t xml:space="preserve"> Jutjuba, Epla itd...[34]</w:t>
+      </w:r>
+      <w:r>
+        <w:rPr>
+          <w:rFonts w:ascii="Times New Roman" w:hAnsi="Times New Roman" w:cs="Times New Roman"/>
+        </w:rPr>
+        <w:t>.</w:t>
+      </w:r>
+      <w:r>
+        <w:rPr>
+          <w:rFonts w:ascii="Times New Roman" w:hAnsi="Times New Roman" w:cs="Times New Roman"/>
+        </w:rPr>
+        <w:t xml:space="preserve"> Vi</w:t>
+      </w:r>
+      <w:r>
+        <w:rPr>
+          <w:rFonts w:ascii="Times New Roman" w:hAnsi="Times New Roman" w:cs="Times New Roman"/>
+          <w:lang w:val="sr-Latn-RS"/>
+        </w:rPr>
+        <w:t>še o projektu PRISM u narednom poglavlju.</w:t>
+      </w:r>
+    </w:p>
+    <w:p>
+      <w:pPr>
+        <w:rPr>
+          <w:rFonts w:ascii="Times New Roman" w:hAnsi="Times New Roman" w:cs="Times New Roman"/>
+          <w:lang w:val="sr-Latn-RS"/>
+        </w:rPr>
+      </w:pPr>
+    </w:p>
+    <w:p>
+      <w:pPr>
+        <w:rPr>
+          <w:rFonts w:ascii="Times New Roman" w:hAnsi="Times New Roman" w:cs="Times New Roman"/>
+          <w:lang w:val="sr-Latn-RS"/>
+        </w:rPr>
+      </w:pPr>
+      <w:r>
+        <w:rPr>
+          <w:rFonts w:ascii="Times New Roman" w:hAnsi="Times New Roman" w:cs="Times New Roman"/>
+          <w:lang w:val="sr-Latn-RS"/>
+        </w:rPr>
+        <w:lastRenderedPageBreak/>
+        <w:tab/>
+      </w:r>
+      <w:r>
+        <w:rPr>
+          <w:rFonts w:ascii="Times New Roman" w:hAnsi="Times New Roman" w:cs="Times New Roman"/>
+          <w:lang w:val="sr-Latn-RS"/>
+        </w:rPr>
+        <w:tab/>
+        <w:t>1.2.2</w:t>
+      </w:r>
+      <w:r>
+        <w:rPr>
+          <w:rFonts w:ascii="Times New Roman" w:hAnsi="Times New Roman" w:cs="Times New Roman"/>
+          <w:lang w:val="sr-Latn-RS"/>
+        </w:rPr>
+        <w:t xml:space="preserve"> </w:t>
+      </w:r>
+      <w:r>
+        <w:rPr>
+          <w:rFonts w:ascii="Times New Roman" w:hAnsi="Times New Roman" w:cs="Times New Roman"/>
+          <w:lang w:val="sr-Latn-RS"/>
+        </w:rPr>
+        <w:t xml:space="preserve">Zakon o skladištenoj komunikaciji (Stored Communication Act) </w:t>
+      </w:r>
+    </w:p>
+    <w:p>
+      <w:pPr>
+        <w:ind w:left="1440" w:firstLine="720"/>
+        <w:rPr>
+          <w:rFonts w:ascii="Times New Roman" w:hAnsi="Times New Roman" w:cs="Times New Roman"/>
+        </w:rPr>
+      </w:pPr>
+      <w:r>
+        <w:rPr>
+          <w:rFonts w:ascii="Times New Roman" w:hAnsi="Times New Roman" w:cs="Times New Roman"/>
+          <w:lang w:val="sr-Latn-RS"/>
+        </w:rPr>
+        <w:t xml:space="preserve">Ovaj zakon ustvari predstavlja deo zakona o privatnosti pri elektronskoj komunikaciji (Electronic Communication Privacy Act) iz 1986. godine i odnosi se na privatnost kolekcija imejlova. Po ovom zakonu administraciji nije potreban sudski nalog kako bi od internet provajdera dobila </w:t>
+      </w:r>
+      <w:r>
+        <w:rPr>
+          <w:rFonts w:ascii="Times New Roman" w:hAnsi="Times New Roman" w:cs="Times New Roman"/>
+          <w:lang w:val="sr-Latn-RS"/>
+        </w:rPr>
+        <w:t>mejlove starije od 180 dana. Problem sa ovim zakonom nastaje usled činjenice da sve više korisnika koriste klaoudove internet provajdera, tako da sada nije jedina funkcija provajdera samo prenos elektronske pošte, već sad  sve više i više ljudi koriste servere internet provajdera da čuvaju svari koje bi inače čuvali na privatnim računarima. Usled proširenja skladištenog prostora i funkcija provajderskih servera, skoro pedeset kompanija i ogranizacija se udružilo u organizaciju Digital Due Process(ovo ne znam da prevedem), kako bi zahtevali od admini</w:t>
+      </w:r>
+      <w:r>
+        <w:rPr>
+          <w:rFonts w:ascii="Times New Roman" w:hAnsi="Times New Roman" w:cs="Times New Roman"/>
+          <w:lang w:val="sr-Latn-RS"/>
+        </w:rPr>
+        <w:t>stracije da unapredi ovaj zakon, oni smatraju da administracija ne bi smela da dobija privatne stvari korisnika sa klauda bez sudsog naloga</w:t>
+      </w:r>
+      <w:r>
+        <w:rPr>
+          <w:rFonts w:ascii="Times New Roman" w:hAnsi="Times New Roman" w:cs="Times New Roman"/>
+        </w:rPr>
+        <w:t>[37 knjiga</w:t>
       </w:r>
       <w:bookmarkStart w:id="0" w:name="_GoBack"/>
       <w:bookmarkEnd w:id="0"/>
       <w:r>
         <w:rPr>
           <w:rFonts w:ascii="Times New Roman" w:hAnsi="Times New Roman" w:cs="Times New Roman"/>
-          <w:lang w:val="sr-Latn-RS"/>
-        </w:rPr>
-        <w:tab/>
+        </w:rPr>
+        <w:t>]</w:t>
+      </w:r>
+      <w:r>
+        <w:rPr>
+          <w:rFonts w:ascii="Times New Roman" w:hAnsi="Times New Roman" w:cs="Times New Roman"/>
+          <w:lang w:val="sr-Latn-RS"/>
+        </w:rPr>
+        <w:t>.</w:t>
       </w:r>
     </w:p>
     <w:sectPr>

</xml_diff>

<commit_message>
dodato poglavlje o PRISMU
</commit_message>
<xml_diff>
--- a/Država i privatnost.docx
+++ b/Država i privatnost.docx
@@ -504,6 +504,7 @@
         <w:ind w:left="1440" w:firstLine="720"/>
         <w:rPr>
           <w:rFonts w:ascii="Times New Roman" w:hAnsi="Times New Roman" w:cs="Times New Roman"/>
+          <w:lang w:val="sr-Latn-RS"/>
         </w:rPr>
       </w:pPr>
       <w:r>
@@ -531,23 +532,397 @@
         <w:rPr>
           <w:rFonts w:ascii="Times New Roman" w:hAnsi="Times New Roman" w:cs="Times New Roman"/>
         </w:rPr>
-        <w:t>[37 knjiga</w:t>
+        <w:t>[37 knjiga]</w:t>
+      </w:r>
+      <w:r>
+        <w:rPr>
+          <w:rFonts w:ascii="Times New Roman" w:hAnsi="Times New Roman" w:cs="Times New Roman"/>
+          <w:lang w:val="sr-Latn-RS"/>
+        </w:rPr>
+        <w:t>.</w:t>
+      </w:r>
+    </w:p>
+    <w:p>
+      <w:pPr>
+        <w:ind w:firstLine="720"/>
+        <w:rPr>
+          <w:rFonts w:ascii="Times New Roman" w:hAnsi="Times New Roman" w:cs="Times New Roman"/>
+          <w:lang w:val="sr-Latn-RS"/>
+        </w:rPr>
+      </w:pPr>
+      <w:r>
+        <w:rPr>
+          <w:rFonts w:ascii="Times New Roman" w:hAnsi="Times New Roman" w:cs="Times New Roman"/>
+          <w:lang w:val="sr-Latn-RS"/>
+        </w:rPr>
+        <w:t>1.3</w:t>
+      </w:r>
+      <w:r>
+        <w:rPr>
+          <w:rFonts w:ascii="Times New Roman" w:hAnsi="Times New Roman" w:cs="Times New Roman"/>
+          <w:lang w:val="sr-Latn-RS"/>
+        </w:rPr>
+        <w:tab/>
+      </w:r>
+      <w:r>
+        <w:rPr>
+          <w:rFonts w:ascii="Times New Roman" w:hAnsi="Times New Roman" w:cs="Times New Roman"/>
+          <w:lang w:val="sr-Latn-RS"/>
+        </w:rPr>
+        <w:t>PRISM</w:t>
+      </w:r>
+    </w:p>
+    <w:p>
+      <w:pPr>
+        <w:ind w:left="720" w:firstLine="720"/>
+        <w:rPr>
+          <w:rFonts w:ascii="Times New Roman" w:hAnsi="Times New Roman" w:cs="Times New Roman"/>
+          <w:lang w:val="sr-Latn-RS"/>
+        </w:rPr>
+      </w:pPr>
+      <w:r>
+        <w:rPr>
+          <w:rFonts w:ascii="Times New Roman" w:hAnsi="Times New Roman" w:cs="Times New Roman"/>
+        </w:rPr>
+        <w:t>Kao</w:t>
+      </w:r>
+      <w:r>
+        <w:rPr>
+          <w:rFonts w:ascii="Times New Roman" w:hAnsi="Times New Roman" w:cs="Times New Roman"/>
+          <w:lang w:val="sr-Latn-RS"/>
+        </w:rPr>
+        <w:t xml:space="preserve"> što je već navedeno, kada je Edvard Souden u junu 2013. godine obelodanio na hiljade tajnih dokumenata NSA i FBI, među njiha su se našli i dokumenti vezani za program PRISM, tajni program koriščen za nadzor aktivnosti na internetu. </w:t>
+      </w:r>
+      <w:r>
+        <w:rPr>
+          <w:rFonts w:ascii="Times New Roman" w:hAnsi="Times New Roman" w:cs="Times New Roman"/>
+          <w:lang w:val="sr-Latn-RS"/>
+        </w:rPr>
+        <w:t>Program je započet 2007. godine i u narednih nekoliko godina sve velike kompanije su dale dozvolu za nadzor njihovih servera: Majkrosoft 2007; Jahu 2008; Gugl, Fejsbuk i PalTalk 2009; Jutjub 2010; Skajp i AOL 2011. i Epl 2012. godine. Sve navedene kompanije su negirale bilo kakvu umešanost u ovaj program i tvdrili su da nikad nisu čuli za PRISM</w:t>
+      </w:r>
+      <w:r>
+        <w:rPr>
+          <w:rFonts w:ascii="Times New Roman" w:hAnsi="Times New Roman" w:cs="Times New Roman"/>
+        </w:rPr>
+        <w:t>[3]</w:t>
+      </w:r>
+      <w:r>
+        <w:rPr>
+          <w:rFonts w:ascii="Times New Roman" w:hAnsi="Times New Roman" w:cs="Times New Roman"/>
+          <w:lang w:val="sr-Latn-RS"/>
+        </w:rPr>
+        <w:t xml:space="preserve">. </w:t>
+      </w:r>
+    </w:p>
+    <w:p>
+      <w:pPr>
+        <w:ind w:left="720" w:firstLine="720"/>
+        <w:rPr>
+          <w:rFonts w:ascii="Times New Roman" w:hAnsi="Times New Roman" w:cs="Times New Roman"/>
+        </w:rPr>
+      </w:pPr>
+      <w:r>
+        <w:rPr>
+          <w:rFonts w:ascii="Times New Roman" w:hAnsi="Times New Roman" w:cs="Times New Roman"/>
+          <w:lang w:val="sr-Latn-RS"/>
+        </w:rPr>
+        <w:t xml:space="preserve"> </w:t>
+      </w:r>
+      <w:r>
+        <w:rPr>
+          <w:rFonts w:ascii="Times New Roman" w:hAnsi="Times New Roman" w:cs="Times New Roman"/>
+          <w:lang w:val="sr-Latn-RS"/>
+        </w:rPr>
+        <w:t>Prema FISA zakonu, NSA je imala pravo da uz sudski nalog traži podatke o pojedincu od internet kompanije. Međutim, kako su u NSA smatrali da ceo taj proces predugo traje i da su im trebali nalozi za oba učesnika internet konverzacije, program PRISM je bio idealno rešenje tog problema, jer je agenicija imala direktan pristup serverima i imali su mnogo veću slobodu u nadzoru i prikupljanu podataka, pa čak i praćenju uživo poziva preko interneta. To su oni i naveli u svojim dokumentima, gde NSA hvali ovaj program kao „Jedan od  najvrednijih, jedinstvenih i najproduktivnijih pristupa koji NSA ima“</w:t>
+      </w:r>
+      <w:r>
+        <w:rPr>
+          <w:rFonts w:ascii="Times New Roman" w:hAnsi="Times New Roman" w:cs="Times New Roman"/>
+        </w:rPr>
+        <w:t>[3].</w:t>
+      </w:r>
+    </w:p>
+    <w:p>
+      <w:pPr>
+        <w:ind w:left="720" w:firstLine="720"/>
+        <w:rPr>
+          <w:rFonts w:ascii="Times New Roman" w:hAnsi="Times New Roman" w:cs="Times New Roman"/>
+          <w:lang w:val="sr-Latn-RS"/>
+        </w:rPr>
+      </w:pPr>
+      <w:r>
+        <w:rPr>
+          <w:rFonts w:ascii="Times New Roman" w:hAnsi="Times New Roman" w:cs="Times New Roman"/>
+        </w:rPr>
+        <w:t xml:space="preserve">Na jednom od dokumenata koji je Snouden obelodanio, </w:t>
+      </w:r>
+      <w:r>
+        <w:rPr>
+          <w:rFonts w:ascii="Times New Roman" w:hAnsi="Times New Roman" w:cs="Times New Roman"/>
+        </w:rPr>
+        <w:t xml:space="preserve">na tabeli se </w:t>
+      </w:r>
+      <w:r>
+        <w:rPr>
+          <w:rFonts w:ascii="Times New Roman" w:hAnsi="Times New Roman" w:cs="Times New Roman"/>
+        </w:rPr>
+        <w:t xml:space="preserve">vidi  </w:t>
+      </w:r>
+      <w:r>
+        <w:rPr>
+          <w:rFonts w:ascii="Times New Roman" w:hAnsi="Times New Roman" w:cs="Times New Roman"/>
+          <w:lang w:val="sr-Latn-RS"/>
+        </w:rPr>
+        <w:t>šta je sve NSA mog</w:t>
+      </w:r>
+      <w:r>
+        <w:rPr>
+          <w:rFonts w:ascii="Times New Roman" w:hAnsi="Times New Roman" w:cs="Times New Roman"/>
+          <w:lang w:val="sr-Latn-RS"/>
+        </w:rPr>
+        <w:t>la</w:t>
+      </w:r>
+      <w:r>
+        <w:rPr>
+          <w:rFonts w:ascii="Times New Roman" w:hAnsi="Times New Roman" w:cs="Times New Roman"/>
+          <w:lang w:val="sr-Latn-RS"/>
+        </w:rPr>
+        <w:t xml:space="preserve"> da prikup</w:t>
+      </w:r>
+      <w:r>
+        <w:rPr>
+          <w:rFonts w:ascii="Times New Roman" w:hAnsi="Times New Roman" w:cs="Times New Roman"/>
+          <w:lang w:val="sr-Latn-RS"/>
+        </w:rPr>
+        <w:t>lja</w:t>
       </w:r>
       <w:bookmarkStart w:id="0" w:name="_GoBack"/>
       <w:bookmarkEnd w:id="0"/>
       <w:r>
         <w:rPr>
           <w:rFonts w:ascii="Times New Roman" w:hAnsi="Times New Roman" w:cs="Times New Roman"/>
-        </w:rPr>
-        <w:t>]</w:t>
-      </w:r>
-      <w:r>
-        <w:rPr>
-          <w:rFonts w:ascii="Times New Roman" w:hAnsi="Times New Roman" w:cs="Times New Roman"/>
-          <w:lang w:val="sr-Latn-RS"/>
-        </w:rPr>
-        <w:t>.</w:t>
-      </w:r>
+          <w:lang w:val="sr-Latn-RS"/>
+        </w:rPr>
+        <w:t xml:space="preserve"> i prati pomoću PRISM programa. Oni su imali uvid u:</w:t>
+      </w:r>
+    </w:p>
+    <w:p>
+      <w:pPr>
+        <w:pStyle w:val="ListParagraph"/>
+        <w:numPr>
+          <w:ilvl w:val="0"/>
+          <w:numId w:val="3"/>
+        </w:numPr>
+        <w:rPr>
+          <w:rFonts w:ascii="Times New Roman" w:hAnsi="Times New Roman" w:cs="Times New Roman"/>
+          <w:lang w:val="sr-Latn-RS"/>
+        </w:rPr>
+      </w:pPr>
+      <w:r>
+        <w:rPr>
+          <w:rFonts w:ascii="Times New Roman" w:hAnsi="Times New Roman" w:cs="Times New Roman"/>
+          <w:lang w:val="sr-Latn-RS"/>
+        </w:rPr>
+        <w:t>E-mail</w:t>
+      </w:r>
+    </w:p>
+    <w:p>
+      <w:pPr>
+        <w:pStyle w:val="ListParagraph"/>
+        <w:numPr>
+          <w:ilvl w:val="0"/>
+          <w:numId w:val="3"/>
+        </w:numPr>
+        <w:rPr>
+          <w:rFonts w:ascii="Times New Roman" w:hAnsi="Times New Roman" w:cs="Times New Roman"/>
+          <w:lang w:val="sr-Latn-RS"/>
+        </w:rPr>
+      </w:pPr>
+      <w:r>
+        <w:rPr>
+          <w:rFonts w:ascii="Times New Roman" w:hAnsi="Times New Roman" w:cs="Times New Roman"/>
+          <w:lang w:val="sr-Latn-RS"/>
+        </w:rPr>
+        <w:t>Razgovore – video, zvučne(ovo može lepse da se napise)</w:t>
+      </w:r>
+    </w:p>
+    <w:p>
+      <w:pPr>
+        <w:pStyle w:val="ListParagraph"/>
+        <w:numPr>
+          <w:ilvl w:val="0"/>
+          <w:numId w:val="3"/>
+        </w:numPr>
+        <w:rPr>
+          <w:rFonts w:ascii="Times New Roman" w:hAnsi="Times New Roman" w:cs="Times New Roman"/>
+          <w:lang w:val="sr-Latn-RS"/>
+        </w:rPr>
+      </w:pPr>
+      <w:r>
+        <w:rPr>
+          <w:rFonts w:ascii="Times New Roman" w:hAnsi="Times New Roman" w:cs="Times New Roman"/>
+          <w:lang w:val="sr-Latn-RS"/>
+        </w:rPr>
+        <w:t>Video snimke</w:t>
+      </w:r>
+    </w:p>
+    <w:p>
+      <w:pPr>
+        <w:pStyle w:val="ListParagraph"/>
+        <w:numPr>
+          <w:ilvl w:val="0"/>
+          <w:numId w:val="3"/>
+        </w:numPr>
+        <w:rPr>
+          <w:rFonts w:ascii="Times New Roman" w:hAnsi="Times New Roman" w:cs="Times New Roman"/>
+          <w:lang w:val="sr-Latn-RS"/>
+        </w:rPr>
+      </w:pPr>
+      <w:r>
+        <w:rPr>
+          <w:rFonts w:ascii="Times New Roman" w:hAnsi="Times New Roman" w:cs="Times New Roman"/>
+          <w:lang w:val="sr-Latn-RS"/>
+        </w:rPr>
+        <w:t xml:space="preserve">Slike </w:t>
+      </w:r>
+    </w:p>
+    <w:p>
+      <w:pPr>
+        <w:pStyle w:val="ListParagraph"/>
+        <w:numPr>
+          <w:ilvl w:val="0"/>
+          <w:numId w:val="3"/>
+        </w:numPr>
+        <w:rPr>
+          <w:rFonts w:ascii="Times New Roman" w:hAnsi="Times New Roman" w:cs="Times New Roman"/>
+          <w:lang w:val="sr-Latn-RS"/>
+        </w:rPr>
+      </w:pPr>
+      <w:r>
+        <w:rPr>
+          <w:rFonts w:ascii="Times New Roman" w:hAnsi="Times New Roman" w:cs="Times New Roman"/>
+          <w:lang w:val="sr-Latn-RS"/>
+        </w:rPr>
+        <w:t>Čuvane podatke</w:t>
+      </w:r>
+    </w:p>
+    <w:p>
+      <w:pPr>
+        <w:pStyle w:val="ListParagraph"/>
+        <w:numPr>
+          <w:ilvl w:val="0"/>
+          <w:numId w:val="3"/>
+        </w:numPr>
+        <w:rPr>
+          <w:rFonts w:ascii="Times New Roman" w:hAnsi="Times New Roman" w:cs="Times New Roman"/>
+          <w:lang w:val="sr-Latn-RS"/>
+        </w:rPr>
+      </w:pPr>
+      <w:r>
+        <w:rPr>
+          <w:rFonts w:ascii="Times New Roman" w:hAnsi="Times New Roman" w:cs="Times New Roman"/>
+          <w:lang w:val="sr-Latn-RS"/>
+        </w:rPr>
+        <w:t>VoIP</w:t>
+      </w:r>
+    </w:p>
+    <w:p>
+      <w:pPr>
+        <w:pStyle w:val="ListParagraph"/>
+        <w:numPr>
+          <w:ilvl w:val="0"/>
+          <w:numId w:val="3"/>
+        </w:numPr>
+        <w:rPr>
+          <w:rFonts w:ascii="Times New Roman" w:hAnsi="Times New Roman" w:cs="Times New Roman"/>
+          <w:lang w:val="sr-Latn-RS"/>
+        </w:rPr>
+      </w:pPr>
+      <w:r>
+        <w:rPr>
+          <w:rFonts w:ascii="Times New Roman" w:hAnsi="Times New Roman" w:cs="Times New Roman"/>
+          <w:lang w:val="sr-Latn-RS"/>
+        </w:rPr>
+        <w:t>Prenos podataka</w:t>
+      </w:r>
+    </w:p>
+    <w:p>
+      <w:pPr>
+        <w:pStyle w:val="ListParagraph"/>
+        <w:numPr>
+          <w:ilvl w:val="0"/>
+          <w:numId w:val="3"/>
+        </w:numPr>
+        <w:rPr>
+          <w:rFonts w:ascii="Times New Roman" w:hAnsi="Times New Roman" w:cs="Times New Roman"/>
+          <w:lang w:val="sr-Latn-RS"/>
+        </w:rPr>
+      </w:pPr>
+      <w:r>
+        <w:rPr>
+          <w:rFonts w:ascii="Times New Roman" w:hAnsi="Times New Roman" w:cs="Times New Roman"/>
+          <w:lang w:val="sr-Latn-RS"/>
+        </w:rPr>
+        <w:t>Video konferencije</w:t>
+      </w:r>
+    </w:p>
+    <w:p>
+      <w:pPr>
+        <w:pStyle w:val="ListParagraph"/>
+        <w:numPr>
+          <w:ilvl w:val="0"/>
+          <w:numId w:val="3"/>
+        </w:numPr>
+        <w:rPr>
+          <w:rFonts w:ascii="Times New Roman" w:hAnsi="Times New Roman" w:cs="Times New Roman"/>
+          <w:lang w:val="sr-Latn-RS"/>
+        </w:rPr>
+      </w:pPr>
+      <w:r>
+        <w:rPr>
+          <w:rFonts w:ascii="Times New Roman" w:hAnsi="Times New Roman" w:cs="Times New Roman"/>
+          <w:lang w:val="sr-Latn-RS"/>
+        </w:rPr>
+        <w:t>Notifikacije i aktivnost pojedinaca</w:t>
+      </w:r>
+    </w:p>
+    <w:p>
+      <w:pPr>
+        <w:pStyle w:val="ListParagraph"/>
+        <w:numPr>
+          <w:ilvl w:val="0"/>
+          <w:numId w:val="3"/>
+        </w:numPr>
+        <w:rPr>
+          <w:rFonts w:ascii="Times New Roman" w:hAnsi="Times New Roman" w:cs="Times New Roman"/>
+          <w:lang w:val="sr-Latn-RS"/>
+        </w:rPr>
+      </w:pPr>
+      <w:r>
+        <w:rPr>
+          <w:rFonts w:ascii="Times New Roman" w:hAnsi="Times New Roman" w:cs="Times New Roman"/>
+          <w:lang w:val="sr-Latn-RS"/>
+        </w:rPr>
+        <w:t>Istoriju pretraživanja pojedinaca i dr.</w:t>
+      </w:r>
+    </w:p>
+    <w:p>
+      <w:pPr>
+        <w:ind w:left="1440"/>
+        <w:rPr>
+          <w:rFonts w:ascii="Times New Roman" w:hAnsi="Times New Roman" w:cs="Times New Roman"/>
+          <w:lang w:val="sr-Latn-RS"/>
+        </w:rPr>
+      </w:pPr>
+    </w:p>
+    <w:p>
+      <w:pPr>
+        <w:ind w:left="720" w:firstLine="720"/>
+        <w:rPr>
+          <w:rFonts w:ascii="Times New Roman" w:hAnsi="Times New Roman" w:cs="Times New Roman"/>
+          <w:lang w:val="sr-Latn-RS"/>
+        </w:rPr>
+      </w:pPr>
     </w:p>
     <w:sectPr>
       <w:pgSz w:w="12240" w:h="15840"/>
@@ -792,11 +1167,127 @@
       </w:rPr>
     </w:lvl>
   </w:abstractNum>
+  <w:abstractNum w:abstractNumId="2">
+    <w:nsid w:val="7DA2115A"/>
+    <w:multiLevelType w:val="hybridMultilevel"/>
+    <w:tmpl w:val="CC92953A"/>
+    <w:lvl w:ilvl="0" w:tplc="04090001">
+      <w:start w:val="1"/>
+      <w:numFmt w:val="bullet"/>
+      <w:lvlText w:val=""/>
+      <w:lvlJc w:val="left"/>
+      <w:pPr>
+        <w:ind w:left="2160" w:hanging="360"/>
+      </w:pPr>
+      <w:rPr>
+        <w:rFonts w:ascii="Symbol" w:hAnsi="Symbol" w:hint="default"/>
+      </w:rPr>
+    </w:lvl>
+    <w:lvl w:ilvl="1" w:tplc="04090003" w:tentative="1">
+      <w:start w:val="1"/>
+      <w:numFmt w:val="bullet"/>
+      <w:lvlText w:val="o"/>
+      <w:lvlJc w:val="left"/>
+      <w:pPr>
+        <w:ind w:left="2880" w:hanging="360"/>
+      </w:pPr>
+      <w:rPr>
+        <w:rFonts w:ascii="Courier New" w:hAnsi="Courier New" w:cs="Courier New" w:hint="default"/>
+      </w:rPr>
+    </w:lvl>
+    <w:lvl w:ilvl="2" w:tplc="04090005" w:tentative="1">
+      <w:start w:val="1"/>
+      <w:numFmt w:val="bullet"/>
+      <w:lvlText w:val=""/>
+      <w:lvlJc w:val="left"/>
+      <w:pPr>
+        <w:ind w:left="3600" w:hanging="360"/>
+      </w:pPr>
+      <w:rPr>
+        <w:rFonts w:ascii="Wingdings" w:hAnsi="Wingdings" w:hint="default"/>
+      </w:rPr>
+    </w:lvl>
+    <w:lvl w:ilvl="3" w:tplc="04090001" w:tentative="1">
+      <w:start w:val="1"/>
+      <w:numFmt w:val="bullet"/>
+      <w:lvlText w:val=""/>
+      <w:lvlJc w:val="left"/>
+      <w:pPr>
+        <w:ind w:left="4320" w:hanging="360"/>
+      </w:pPr>
+      <w:rPr>
+        <w:rFonts w:ascii="Symbol" w:hAnsi="Symbol" w:hint="default"/>
+      </w:rPr>
+    </w:lvl>
+    <w:lvl w:ilvl="4" w:tplc="04090003" w:tentative="1">
+      <w:start w:val="1"/>
+      <w:numFmt w:val="bullet"/>
+      <w:lvlText w:val="o"/>
+      <w:lvlJc w:val="left"/>
+      <w:pPr>
+        <w:ind w:left="5040" w:hanging="360"/>
+      </w:pPr>
+      <w:rPr>
+        <w:rFonts w:ascii="Courier New" w:hAnsi="Courier New" w:cs="Courier New" w:hint="default"/>
+      </w:rPr>
+    </w:lvl>
+    <w:lvl w:ilvl="5" w:tplc="04090005" w:tentative="1">
+      <w:start w:val="1"/>
+      <w:numFmt w:val="bullet"/>
+      <w:lvlText w:val=""/>
+      <w:lvlJc w:val="left"/>
+      <w:pPr>
+        <w:ind w:left="5760" w:hanging="360"/>
+      </w:pPr>
+      <w:rPr>
+        <w:rFonts w:ascii="Wingdings" w:hAnsi="Wingdings" w:hint="default"/>
+      </w:rPr>
+    </w:lvl>
+    <w:lvl w:ilvl="6" w:tplc="04090001" w:tentative="1">
+      <w:start w:val="1"/>
+      <w:numFmt w:val="bullet"/>
+      <w:lvlText w:val=""/>
+      <w:lvlJc w:val="left"/>
+      <w:pPr>
+        <w:ind w:left="6480" w:hanging="360"/>
+      </w:pPr>
+      <w:rPr>
+        <w:rFonts w:ascii="Symbol" w:hAnsi="Symbol" w:hint="default"/>
+      </w:rPr>
+    </w:lvl>
+    <w:lvl w:ilvl="7" w:tplc="04090003" w:tentative="1">
+      <w:start w:val="1"/>
+      <w:numFmt w:val="bullet"/>
+      <w:lvlText w:val="o"/>
+      <w:lvlJc w:val="left"/>
+      <w:pPr>
+        <w:ind w:left="7200" w:hanging="360"/>
+      </w:pPr>
+      <w:rPr>
+        <w:rFonts w:ascii="Courier New" w:hAnsi="Courier New" w:cs="Courier New" w:hint="default"/>
+      </w:rPr>
+    </w:lvl>
+    <w:lvl w:ilvl="8" w:tplc="04090005" w:tentative="1">
+      <w:start w:val="1"/>
+      <w:numFmt w:val="bullet"/>
+      <w:lvlText w:val=""/>
+      <w:lvlJc w:val="left"/>
+      <w:pPr>
+        <w:ind w:left="7920" w:hanging="360"/>
+      </w:pPr>
+      <w:rPr>
+        <w:rFonts w:ascii="Wingdings" w:hAnsi="Wingdings" w:hint="default"/>
+      </w:rPr>
+    </w:lvl>
+  </w:abstractNum>
   <w:num w:numId="1">
     <w:abstractNumId w:val="0"/>
   </w:num>
   <w:num w:numId="2">
     <w:abstractNumId w:val="1"/>
+  </w:num>
+  <w:num w:numId="3">
+    <w:abstractNumId w:val="2"/>
   </w:num>
 </w:numbering>
 </file>
@@ -1076,6 +1567,36 @@
       <w:contextualSpacing/>
     </w:pPr>
   </w:style>
+  <w:style w:type="paragraph" w:styleId="BalloonText">
+    <w:name w:val="Balloon Text"/>
+    <w:basedOn w:val="Normal"/>
+    <w:link w:val="BalloonTextChar"/>
+    <w:uiPriority w:val="99"/>
+    <w:semiHidden/>
+    <w:unhideWhenUsed/>
+    <w:rsid w:val="004328E2"/>
+    <w:pPr>
+      <w:spacing w:after="0" w:line="240" w:lineRule="auto"/>
+    </w:pPr>
+    <w:rPr>
+      <w:rFonts w:ascii="Tahoma" w:hAnsi="Tahoma" w:cs="Tahoma"/>
+      <w:sz w:val="16"/>
+      <w:szCs w:val="16"/>
+    </w:rPr>
+  </w:style>
+  <w:style w:type="character" w:customStyle="1" w:styleId="BalloonTextChar">
+    <w:name w:val="Balloon Text Char"/>
+    <w:basedOn w:val="DefaultParagraphFont"/>
+    <w:link w:val="BalloonText"/>
+    <w:uiPriority w:val="99"/>
+    <w:semiHidden/>
+    <w:rsid w:val="004328E2"/>
+    <w:rPr>
+      <w:rFonts w:ascii="Tahoma" w:hAnsi="Tahoma" w:cs="Tahoma"/>
+      <w:sz w:val="16"/>
+      <w:szCs w:val="16"/>
+    </w:rPr>
+  </w:style>
 </w:styles>
 </file>
 
@@ -1353,6 +1874,36 @@
       <w:ind w:left="720"/>
       <w:contextualSpacing/>
     </w:pPr>
+  </w:style>
+  <w:style w:type="paragraph" w:styleId="BalloonText">
+    <w:name w:val="Balloon Text"/>
+    <w:basedOn w:val="Normal"/>
+    <w:link w:val="BalloonTextChar"/>
+    <w:uiPriority w:val="99"/>
+    <w:semiHidden/>
+    <w:unhideWhenUsed/>
+    <w:rsid w:val="004328E2"/>
+    <w:pPr>
+      <w:spacing w:after="0" w:line="240" w:lineRule="auto"/>
+    </w:pPr>
+    <w:rPr>
+      <w:rFonts w:ascii="Tahoma" w:hAnsi="Tahoma" w:cs="Tahoma"/>
+      <w:sz w:val="16"/>
+      <w:szCs w:val="16"/>
+    </w:rPr>
+  </w:style>
+  <w:style w:type="character" w:customStyle="1" w:styleId="BalloonTextChar">
+    <w:name w:val="Balloon Text Char"/>
+    <w:basedOn w:val="DefaultParagraphFont"/>
+    <w:link w:val="BalloonText"/>
+    <w:uiPriority w:val="99"/>
+    <w:semiHidden/>
+    <w:rsid w:val="004328E2"/>
+    <w:rPr>
+      <w:rFonts w:ascii="Tahoma" w:hAnsi="Tahoma" w:cs="Tahoma"/>
+      <w:sz w:val="16"/>
+      <w:szCs w:val="16"/>
+    </w:rPr>
   </w:style>
 </w:styles>
 </file>

</xml_diff>